<commit_message>
Aanpassing ballasttank onderzoek + product backlog
</commit_message>
<xml_diff>
--- a/Opleverset/Extra documenten/Ballasttank onderzoek.docx
+++ b/Opleverset/Extra documenten/Ballasttank onderzoek.docx
@@ -76,7 +76,15 @@
       </w:r>
       <w:proofErr w:type="spellEnd"/>
       <w:r>
-        <w:t xml:space="preserve"> Low Pressure Ballast System</w:t>
+        <w:t xml:space="preserve"> Low </w:t>
+      </w:r>
+      <w:proofErr w:type="spellStart"/>
+      <w:r>
+        <w:t>Pressure</w:t>
+      </w:r>
+      <w:proofErr w:type="spellEnd"/>
+      <w:r>
+        <w:t xml:space="preserve"> Ballast System</w:t>
       </w:r>
     </w:p>
     <w:p>
@@ -84,7 +92,26 @@
         <w:t>Dit systeem maakt gebruik v</w:t>
       </w:r>
       <w:r>
-        <w:t>an een luchtvent en waterpomp: Het water word ingepompt en weg laten lopen om het drijfvermogen aan te passen. Hiervoor moet je enkel ook onderwater zitten.</w:t>
+        <w:t xml:space="preserve">an een luchtvent en waterpomp: Het water word ingepompt en weg laten lopen om het drijfvermogen aan te passen. </w:t>
+      </w:r>
+      <w:r>
+        <w:t>Het heeft een “</w:t>
+      </w:r>
+      <w:proofErr w:type="spellStart"/>
+      <w:r>
+        <w:t>flood</w:t>
+      </w:r>
+      <w:proofErr w:type="spellEnd"/>
+      <w:r>
+        <w:t xml:space="preserve"> </w:t>
+      </w:r>
+      <w:proofErr w:type="spellStart"/>
+      <w:r>
+        <w:t>valve</w:t>
+      </w:r>
+      <w:proofErr w:type="spellEnd"/>
+      <w:r>
+        <w:t xml:space="preserve">” om water snel in te laten loven of weg te laten lopen. </w:t>
       </w:r>
     </w:p>
     <w:p>
@@ -175,6 +202,9 @@
     <w:p/>
     <w:p/>
     <w:p>
+      <w:pPr>
+        <w:pStyle w:val="NoSpacing"/>
+      </w:pPr>
       <w:r>
         <w:t xml:space="preserve">De enige realistische en bruikbare systemen uit deze </w:t>
       </w:r>
@@ -184,42 +214,48 @@
       </w:r>
       <w:proofErr w:type="spellEnd"/>
       <w:r>
-        <w:t xml:space="preserve"> zijn: De </w:t>
-      </w:r>
-      <w:r>
-        <w:t>C</w:t>
-      </w:r>
-      <w:r>
-        <w:t xml:space="preserve">ompressed </w:t>
-      </w:r>
-      <w:r>
-        <w:t>A</w:t>
-      </w:r>
-      <w:r>
-        <w:t xml:space="preserve">ir </w:t>
+        <w:t xml:space="preserve"> zijn: </w:t>
+      </w:r>
+      <w:proofErr w:type="spellStart"/>
+      <w:r>
+        <w:t>Vented</w:t>
+      </w:r>
+      <w:proofErr w:type="spellEnd"/>
+      <w:r>
+        <w:t xml:space="preserve"> Low </w:t>
+      </w:r>
+      <w:proofErr w:type="spellStart"/>
+      <w:r>
+        <w:t>Pressure</w:t>
+      </w:r>
+      <w:proofErr w:type="spellEnd"/>
+      <w:r>
+        <w:t xml:space="preserve"> Ballast System</w:t>
+      </w:r>
+      <w:r>
+        <w:t xml:space="preserve">, en de </w:t>
+      </w:r>
+      <w:proofErr w:type="spellStart"/>
+      <w:r>
+        <w:t>P</w:t>
+      </w:r>
+      <w:r>
+        <w:t>ressure</w:t>
+      </w:r>
+      <w:proofErr w:type="spellEnd"/>
+      <w:r>
+        <w:t xml:space="preserve"> </w:t>
+      </w:r>
+      <w:r>
+        <w:t>P</w:t>
+      </w:r>
+      <w:r>
+        <w:t xml:space="preserve">ump </w:t>
       </w:r>
       <w:r>
         <w:t>B</w:t>
       </w:r>
       <w:r>
-        <w:t xml:space="preserve">allast system, en de </w:t>
-      </w:r>
-      <w:r>
-        <w:t>P</w:t>
-      </w:r>
-      <w:r>
-        <w:t xml:space="preserve">ressure </w:t>
-      </w:r>
-      <w:r>
-        <w:t>P</w:t>
-      </w:r>
-      <w:r>
-        <w:t xml:space="preserve">ump </w:t>
-      </w:r>
-      <w:r>
-        <w:t>B</w:t>
-      </w:r>
-      <w:r>
         <w:t xml:space="preserve">allast </w:t>
       </w:r>
       <w:r>
@@ -233,11 +269,32 @@
       </w:r>
     </w:p>
     <w:p>
-      <w:r>
-        <w:t xml:space="preserve">De PPBS is simpel, maar werkt extreem effectief. Het heeft geen ingewikkelde systemen nodig, en kan gemakkelijk geïmplementeerd worden. Het is tenslotte ook het best qua prijs. </w:t>
-      </w:r>
-    </w:p>
-    <w:p/>
+      <w:pPr>
+        <w:pStyle w:val="NoSpacing"/>
+      </w:pPr>
+    </w:p>
+    <w:p>
+      <w:r>
+        <w:t>De PPBS is simpel, maar werkt extreem effectief. Het heeft geen ingewikkelde systemen nodig,</w:t>
+      </w:r>
+      <w:r>
+        <w:t xml:space="preserve"> </w:t>
+      </w:r>
+      <w:r>
+        <w:t xml:space="preserve"> </w:t>
+      </w:r>
+      <w:r>
+        <w:t>en</w:t>
+      </w:r>
+      <w:r>
+        <w:t xml:space="preserve"> is tenslotte ook het best qua prijs. </w:t>
+      </w:r>
+    </w:p>
+    <w:p>
+      <w:r>
+        <w:t xml:space="preserve">De VLPB is het meest realistische van de Ballastsystemen. Deze is het simpelste om te implementeren, en past ook het beste voor ons gebruik. </w:t>
+      </w:r>
+    </w:p>
     <w:p>
       <w:pPr>
         <w:pStyle w:val="Heading2"/>
@@ -256,15 +313,49 @@
         <w:rPr>
           <w:i/>
           <w:iCs/>
-          <w:lang w:val="en-US"/>
         </w:rPr>
-        <w:t>Nautilus Drydocks RC Submarine Technology</w:t>
+        <w:t xml:space="preserve">Nautilus </w:t>
+      </w:r>
+      <w:proofErr w:type="spellStart"/>
+      <w:r>
+        <w:rPr>
+          <w:i/>
+          <w:iCs/>
+        </w:rPr>
+        <w:t>Drydocks</w:t>
+      </w:r>
+      <w:proofErr w:type="spellEnd"/>
+      <w:r>
+        <w:rPr>
+          <w:i/>
+          <w:iCs/>
+        </w:rPr>
+        <w:t xml:space="preserve"> RC </w:t>
+      </w:r>
+      <w:proofErr w:type="spellStart"/>
+      <w:r>
+        <w:rPr>
+          <w:i/>
+          <w:iCs/>
+        </w:rPr>
+        <w:t>Submarine</w:t>
+      </w:r>
+      <w:proofErr w:type="spellEnd"/>
+      <w:r>
+        <w:rPr>
+          <w:i/>
+          <w:iCs/>
+        </w:rPr>
+        <w:t xml:space="preserve"> Technology</w:t>
+      </w:r>
+      <w:r>
+        <w:t xml:space="preserve">. </w:t>
       </w:r>
       <w:r>
         <w:rPr>
           <w:lang w:val="en-US"/>
         </w:rPr>
-        <w:t xml:space="preserve">. (n.d.). Drydocks. </w:t>
+        <w:t xml:space="preserve">(n.d.). Drydocks. </w:t>
       </w:r>
       <w:r>
         <w:rPr>
@@ -430,13 +521,7 @@
               <w:rPr>
                 <w:lang w:val="nl-NL"/>
               </w:rPr>
-              <w:t>26</w:t>
-            </w:r>
-            <w:r>
-              <w:rPr>
-                <w:lang w:val="nl-NL"/>
-              </w:rPr>
-              <w:t>-9-2025</w:t>
+              <w:t>26-9-2025</w:t>
             </w:r>
           </w:p>
         </w:tc>
@@ -474,13 +559,7 @@
               <w:rPr>
                 <w:lang w:val="nl-NL"/>
               </w:rPr>
-              <w:t>Bestand aangemaakt</w:t>
-            </w:r>
-            <w:r>
-              <w:rPr>
-                <w:lang w:val="nl-NL"/>
-              </w:rPr>
-              <w:t xml:space="preserve"> met eerste invulling</w:t>
+              <w:t>Bestand aangemaakt met eerste invulling</w:t>
             </w:r>
           </w:p>
         </w:tc>
@@ -1140,6 +1219,7 @@
   <w:style w:type="character" w:default="1" w:styleId="DefaultParagraphFont">
     <w:name w:val="Default Paragraph Font"/>
     <w:uiPriority w:val="1"/>
+    <w:semiHidden/>
     <w:unhideWhenUsed/>
   </w:style>
   <w:style w:type="table" w:default="1" w:styleId="TableNormal">
@@ -1571,6 +1651,27 @@
         <w:shd w:val="clear" w:color="auto" w:fill="F2CEED" w:themeFill="accent5" w:themeFillTint="33"/>
       </w:tcPr>
     </w:tblStylePr>
+  </w:style>
+  <w:style w:type="character" w:styleId="FollowedHyperlink">
+    <w:name w:val="FollowedHyperlink"/>
+    <w:basedOn w:val="DefaultParagraphFont"/>
+    <w:uiPriority w:val="99"/>
+    <w:semiHidden/>
+    <w:unhideWhenUsed/>
+    <w:rsid w:val="00513ED9"/>
+    <w:rPr>
+      <w:color w:val="96607D" w:themeColor="followedHyperlink"/>
+      <w:u w:val="single"/>
+    </w:rPr>
+  </w:style>
+  <w:style w:type="paragraph" w:styleId="NoSpacing">
+    <w:name w:val="No Spacing"/>
+    <w:uiPriority w:val="1"/>
+    <w:qFormat/>
+    <w:rsid w:val="00513ED9"/>
+    <w:pPr>
+      <w:spacing w:after="0" w:line="240" w:lineRule="auto"/>
+    </w:pPr>
   </w:style>
 </w:styles>
 </file>

</xml_diff>